<commit_message>
- Documents changes - Design changes to webapp
</commit_message>
<xml_diff>
--- a/Documenten/Samenwerkingscontract groep 12.docx
+++ b/Documenten/Samenwerkingscontract groep 12.docx
@@ -753,7 +753,7 @@
         <w:tab/>
         <w:tab/>
         <w:tab/>
-        <w:t xml:space="preserve">Sammie degerlien</w:t>
+        <w:t xml:space="preserve">Sammie Degerlien</w:t>
       </w:r>
       <w:r>
         <w:rPr>
@@ -783,7 +783,7 @@
 </w:document>
 </file>
 
-<file path=word/footer.xml><?xml version="1.0" encoding="utf-8"?>
+<file path=word/footer1.xml><?xml version="1.0" encoding="utf-8"?>
 <w:ftr xmlns:mc="http://schemas.openxmlformats.org/markup-compatibility/2006" xmlns:o="urn:schemas-microsoft-com:office:office" xmlns:r="http://schemas.openxmlformats.org/officeDocument/2006/relationships" xmlns:m="http://schemas.openxmlformats.org/officeDocument/2006/math" xmlns:v="urn:schemas-microsoft-com:vml" xmlns:wp="http://schemas.openxmlformats.org/drawingml/2006/wordprocessingDrawing" xmlns:w10="urn:schemas-microsoft-com:office:word" xmlns:w="http://schemas.openxmlformats.org/wordprocessingml/2006/main" xmlns:wne="http://schemas.microsoft.com/office/word/2006/wordml" xmlns:sl="http://schemas.openxmlformats.org/schemaLibrary/2006/main" xmlns:a="http://schemas.openxmlformats.org/drawingml/2006/main" xmlns:pic="http://schemas.openxmlformats.org/drawingml/2006/picture" xmlns:c="http://schemas.openxmlformats.org/drawingml/2006/chart" xmlns:lc="http://schemas.openxmlformats.org/drawingml/2006/lockedCanvas" xmlns:dgm="http://schemas.openxmlformats.org/drawingml/2006/diagram" xmlns:wps="http://schemas.microsoft.com/office/word/2010/wordprocessingShape" xmlns:wpg="http://schemas.microsoft.com/office/word/2010/wordprocessingGroup">
   <w:p>
     <w:pPr>
@@ -804,7 +804,7 @@
 </w:ftr>
 </file>
 
-<file path=word/header.xml><?xml version="1.0" encoding="utf-8"?>
+<file path=word/header1.xml><?xml version="1.0" encoding="utf-8"?>
 <w:hdr xmlns:mc="http://schemas.openxmlformats.org/markup-compatibility/2006" xmlns:o="urn:schemas-microsoft-com:office:office" xmlns:r="http://schemas.openxmlformats.org/officeDocument/2006/relationships" xmlns:m="http://schemas.openxmlformats.org/officeDocument/2006/math" xmlns:v="urn:schemas-microsoft-com:vml" xmlns:wp="http://schemas.openxmlformats.org/drawingml/2006/wordprocessingDrawing" xmlns:w10="urn:schemas-microsoft-com:office:word" xmlns:w="http://schemas.openxmlformats.org/wordprocessingml/2006/main" xmlns:wne="http://schemas.microsoft.com/office/word/2006/wordml" xmlns:sl="http://schemas.openxmlformats.org/schemaLibrary/2006/main" xmlns:a="http://schemas.openxmlformats.org/drawingml/2006/main" xmlns:pic="http://schemas.openxmlformats.org/drawingml/2006/picture" xmlns:c="http://schemas.openxmlformats.org/drawingml/2006/chart" xmlns:lc="http://schemas.openxmlformats.org/drawingml/2006/lockedCanvas" xmlns:dgm="http://schemas.openxmlformats.org/drawingml/2006/diagram" xmlns:wps="http://schemas.microsoft.com/office/word/2010/wordprocessingShape" xmlns:wpg="http://schemas.microsoft.com/office/word/2010/wordprocessingGroup">
   <w:p>
     <w:pPr>
@@ -821,10 +821,10 @@
         <wp:anchor allowOverlap="0" behindDoc="0" distB="114300" distT="114300" distL="114300" distR="114300" hidden="0" layoutInCell="0" locked="0" relativeHeight="0" simplePos="0">
           <wp:simplePos x="0" y="0"/>
           <wp:positionH relativeFrom="margin">
-            <wp:posOffset>4276725</wp:posOffset>
+            <wp:posOffset>3905250</wp:posOffset>
           </wp:positionH>
           <wp:positionV relativeFrom="paragraph">
-            <wp:posOffset>9525</wp:posOffset>
+            <wp:posOffset>19050</wp:posOffset>
           </wp:positionV>
           <wp:extent cx="2142808" cy="571415"/>
           <wp:effectExtent b="0" l="0" r="0" t="0"/>

</xml_diff>

<commit_message>
- Today's changes on documents - Latest version website design
</commit_message>
<xml_diff>
--- a/Documenten/Samenwerkingscontract groep 12.docx
+++ b/Documenten/Samenwerkingscontract groep 12.docx
@@ -178,14 +178,21 @@
         <w:rPr>
           <w:rtl w:val="0"/>
         </w:rPr>
-        <w:t xml:space="preserve">Jell1402@student.nhl.nl</w:t>
-        <w:tab/>
-        <w:tab/>
-        <w:tab/>
-        <w:tab/>
-        <w:tab/>
-        <w:tab/>
-        <w:t xml:space="preserve">Atac1500@student.nhl.nl</w:t>
+        <w:t xml:space="preserve">j</w:t>
+      </w:r>
+      <w:r>
+        <w:rPr>
+          <w:rtl w:val="0"/>
+        </w:rPr>
+        <w:t xml:space="preserve">ell1402@student.nhl.nl</w:t>
+        <w:tab/>
+        <w:tab/>
+        <w:tab/>
+        <w:tab/>
+        <w:tab/>
+        <w:tab/>
+        <w:tab/>
+        <w:t xml:space="preserve">meul1504@student.nhl.nl</w:t>
       </w:r>
       <w:r>
         <w:rPr>
@@ -266,14 +273,20 @@
         <w:rPr>
           <w:rtl w:val="0"/>
         </w:rPr>
-        <w:t xml:space="preserve">Lash1500@student.nhl.nl</w:t>
-        <w:tab/>
-        <w:tab/>
-        <w:tab/>
-        <w:tab/>
-        <w:tab/>
-        <w:tab/>
-        <w:t xml:space="preserve">Bakk1411@student.nhl.nl</w:t>
+        <w:t xml:space="preserve">l</w:t>
+      </w:r>
+      <w:r>
+        <w:rPr>
+          <w:rtl w:val="0"/>
+        </w:rPr>
+        <w:t xml:space="preserve">ash1500@student.nhl.nl</w:t>
+        <w:tab/>
+        <w:tab/>
+        <w:tab/>
+        <w:tab/>
+        <w:tab/>
+        <w:tab/>
+        <w:t xml:space="preserve">bakk1411@student.nhl.nl</w:t>
       </w:r>
       <w:r>
         <w:rPr>
@@ -341,26 +354,32 @@
         <w:tab/>
         <w:tab/>
         <w:tab/>
-        <w:t xml:space="preserve">Dege1500@student.nhl.nl</w:t>
-      </w:r>
-    </w:p>
-    <w:p>
-      <w:pPr>
-        <w:spacing w:after="0" w:line="240" w:lineRule="auto"/>
-        <w:contextualSpacing w:val="0"/>
-      </w:pPr>
-      <w:r>
-        <w:rPr>
-          <w:rtl w:val="0"/>
-        </w:rPr>
-        <w:t xml:space="preserve">Atac1500@student.nhl.nl</w:t>
-        <w:tab/>
-        <w:tab/>
-        <w:tab/>
-        <w:tab/>
-        <w:tab/>
-        <w:tab/>
         <w:t xml:space="preserve">06 364 82026</w:t>
+      </w:r>
+    </w:p>
+    <w:p>
+      <w:pPr>
+        <w:spacing w:after="0" w:line="240" w:lineRule="auto"/>
+        <w:contextualSpacing w:val="0"/>
+      </w:pPr>
+      <w:r>
+        <w:rPr>
+          <w:rtl w:val="0"/>
+        </w:rPr>
+        <w:t xml:space="preserve">a</w:t>
+      </w:r>
+      <w:r>
+        <w:rPr>
+          <w:rtl w:val="0"/>
+        </w:rPr>
+        <w:t xml:space="preserve">tac1500@student.nhl.nl</w:t>
+        <w:tab/>
+        <w:tab/>
+        <w:tab/>
+        <w:tab/>
+        <w:tab/>
+        <w:tab/>
+        <w:t xml:space="preserve">dege1500@student.nhl.nl</w:t>
       </w:r>
     </w:p>
     <w:p>
@@ -412,7 +431,7 @@
         <w:rPr>
           <w:rtl w:val="0"/>
         </w:rPr>
-        <w:t xml:space="preserve">Er wordt steeds aan het project gewerkt of vergadert elke woensdag- of donderdagochtend 10:30u. Hierbuiten kunnen andere data afgesproken worden (via mail) indien er in teamverband dient gewerkt te worden. Alle teamleden verbinden zich er toe tijdig aanwezig te zijn op de afgesproken tijdstippen, indien belet moet men de teamleider voor de aanvang van de vergadering te verwittigen. Na herhaaldelijk te laatkomen wordt dit binnen de groep besproken en gemeld aan de coach. De vergadering zal afwisselend worden voorgezeten door de teamleden. </w:t>
+        <w:t xml:space="preserve">Er wordt steeds aan het project gewerkt of vergadert elke woensdag- of donderdagochtend 10:30u. Hierbuiten kunnen andere data afgesproken worden (via mail) indien er in teamverband dient gewerkt te worden. Alle teamleden verbinden zich er toe tijdig aanwezig te zijn op de afgesproken tijdstippen, indien belet moet men de teamleider voor de aanvang van de vergadering te verwittigen. Na herhaaldelijk te laat komen wordt dit binnen de groep besproken en gemeld aan de tutor. De vergadering zal afwisselend worden voorgezeten door de teamleden. </w:t>
       </w:r>
     </w:p>
     <w:p>
@@ -452,7 +471,7 @@
         <w:rPr>
           <w:rtl w:val="0"/>
         </w:rPr>
-        <w:t xml:space="preserve">Bij het verloop van het project wordt er een projectmap bijgehouden die alle relevante informatie van het project bevat. Deze projectmap is steeds aanwezig op afspraken met de opdrachtgever en wordt steeds bijgehouden door de secretaris (</w:t>
+        <w:t xml:space="preserve">Bij het verloop van het project wordt er een digitale projectmap bijgehouden die alle relevante informatie van het project bevat. Deze is steeds aanwezig op afspraken met de opdrachtgever en wordt steeds bijgehouden door de secretaris (</w:t>
       </w:r>
       <w:r>
         <w:rPr>
@@ -465,7 +484,7 @@
         <w:rPr>
           <w:rtl w:val="0"/>
         </w:rPr>
-        <w:t xml:space="preserve">). Bij elke vergadering met de opdrachtgever zal er een verslag worden opgesteld door de secretaris, dit verslag zal steeds in de projectmap bijgehouden worden. Alle bestanden worden ook in de Dropbox en SourceTree geüpload. Alle groepsleden controleren dagelijks hun mail en dienen binnen 2 dagen een antwoord te verzenden bij vragen. Wanneer een teamlid niet voldoende werkt aan opgelegde taken of gebrekkige resultaten levert, wordt binnen de groep besproken wat hieraan gedaan kan worden. De betreffende persoon moet hierop gewezen worden en deze dient deze waarschuwingen serieus te nemen en zijn inzet te verhogen. De projectleider (</w:t>
+        <w:t xml:space="preserve">). Bij elke vergadering met de opdrachtgever zal er een verslag worden opgesteld door de secretaris, dit verslag zal steeds in de projectmap bijgehouden worden. Alle bestanden worden ook in de Dropbox en BitBucket geüpload. Alle groepsleden controleren dagelijks hun mail en dienen binnen 2 dagen een antwoord te verzenden bij vragen. Wanneer een teamlid niet voldoende werkt aan opgelegde taken of gebrekkige resultaten levert, wordt binnen de groep besproken wat hieraan gedaan kan worden. De betreffende persoon moet hierop gewezen worden en deze dient deze waarschuwingen serieus te nemen en zijn inzet te verhogen. De projectleider (</w:t>
       </w:r>
       <w:r>
         <w:rPr>

</xml_diff>